<commit_message>
finalisation of code and documents
</commit_message>
<xml_diff>
--- a/documents/Performance analysis.docx
+++ b/documents/Performance analysis.docx
@@ -1118,6 +1118,12 @@
     </w:sdt>
     <w:sdt>
       <w:sdtPr>
+        <w:rPr>
+          <w:rFonts w:asciiTheme="minorHAnsi" w:eastAsiaTheme="minorHAnsi" w:hAnsiTheme="minorHAnsi" w:cstheme="minorBidi"/>
+          <w:color w:val="auto"/>
+          <w:sz w:val="22"/>
+          <w:szCs w:val="22"/>
+        </w:rPr>
         <w:id w:val="-1788355288"/>
         <w:docPartObj>
           <w:docPartGallery w:val="Table of Contents"/>
@@ -1126,13 +1132,9 @@
       </w:sdtPr>
       <w:sdtEndPr>
         <w:rPr>
-          <w:rFonts w:asciiTheme="minorHAnsi" w:eastAsiaTheme="minorHAnsi" w:hAnsiTheme="minorHAnsi" w:cstheme="minorBidi"/>
           <w:b/>
           <w:bCs/>
           <w:noProof/>
-          <w:color w:val="auto"/>
-          <w:sz w:val="22"/>
-          <w:szCs w:val="22"/>
         </w:rPr>
       </w:sdtEndPr>
       <w:sdtContent>
@@ -1179,7 +1181,7 @@
             </w:rPr>
             <w:fldChar w:fldCharType="separate"/>
           </w:r>
-          <w:hyperlink w:anchor="_Toc531819411" w:history="1">
+          <w:hyperlink w:anchor="_Toc531821157" w:history="1">
             <w:r>
               <w:rPr>
                 <w:rStyle w:val="Hyperlink"/>
@@ -1206,7 +1208,7 @@
                 <w:noProof/>
                 <w:webHidden/>
               </w:rPr>
-              <w:instrText xml:space="preserve"> PAGEREF _Toc531819411 \h </w:instrText>
+              <w:instrText xml:space="preserve"> PAGEREF _Toc531821157 \h </w:instrText>
             </w:r>
             <w:r>
               <w:rPr>
@@ -1248,12 +1250,81 @@
               <w:noProof/>
             </w:rPr>
           </w:pPr>
-          <w:hyperlink w:anchor="_Toc531819412" w:history="1">
+          <w:hyperlink w:anchor="_Toc531821158" w:history="1">
             <w:r>
               <w:rPr>
                 <w:rStyle w:val="Hyperlink"/>
                 <w:noProof/>
               </w:rPr>
+              <w:t>Explanation of program workings</w:t>
+            </w:r>
+            <w:r>
+              <w:rPr>
+                <w:noProof/>
+                <w:webHidden/>
+              </w:rPr>
+              <w:tab/>
+            </w:r>
+            <w:r>
+              <w:rPr>
+                <w:noProof/>
+                <w:webHidden/>
+              </w:rPr>
+              <w:fldChar w:fldCharType="begin"/>
+            </w:r>
+            <w:r>
+              <w:rPr>
+                <w:noProof/>
+                <w:webHidden/>
+              </w:rPr>
+              <w:instrText xml:space="preserve"> PAGEREF _Toc531821158 \h </w:instrText>
+            </w:r>
+            <w:r>
+              <w:rPr>
+                <w:noProof/>
+                <w:webHidden/>
+              </w:rPr>
+            </w:r>
+            <w:r>
+              <w:rPr>
+                <w:noProof/>
+                <w:webHidden/>
+              </w:rPr>
+              <w:fldChar w:fldCharType="separate"/>
+            </w:r>
+            <w:r>
+              <w:rPr>
+                <w:noProof/>
+                <w:webHidden/>
+              </w:rPr>
+              <w:t>2</w:t>
+            </w:r>
+            <w:r>
+              <w:rPr>
+                <w:noProof/>
+                <w:webHidden/>
+              </w:rPr>
+              <w:fldChar w:fldCharType="end"/>
+            </w:r>
+          </w:hyperlink>
+        </w:p>
+        <w:p>
+          <w:pPr>
+            <w:pStyle w:val="TOC2"/>
+            <w:tabs>
+              <w:tab w:val="right" w:leader="dot" w:pos="9350"/>
+            </w:tabs>
+            <w:rPr>
+              <w:rFonts w:eastAsiaTheme="minorEastAsia"/>
+              <w:noProof/>
+            </w:rPr>
+          </w:pPr>
+          <w:hyperlink w:anchor="_Toc531821159" w:history="1">
+            <w:r>
+              <w:rPr>
+                <w:rStyle w:val="Hyperlink"/>
+                <w:noProof/>
+              </w:rPr>
               <w:t>Environment and background</w:t>
             </w:r>
             <w:r>
@@ -1275,7 +1346,7 @@
                 <w:noProof/>
                 <w:webHidden/>
               </w:rPr>
-              <w:instrText xml:space="preserve"> PAGEREF _Toc531819412 \h </w:instrText>
+              <w:instrText xml:space="preserve"> PAGEREF _Toc531821159 \h </w:instrText>
             </w:r>
             <w:r>
               <w:rPr>
@@ -1317,7 +1388,7 @@
               <w:noProof/>
             </w:rPr>
           </w:pPr>
-          <w:hyperlink w:anchor="_Toc531819413" w:history="1">
+          <w:hyperlink w:anchor="_Toc531821160" w:history="1">
             <w:r>
               <w:rPr>
                 <w:rStyle w:val="Hyperlink"/>
@@ -1344,7 +1415,7 @@
                 <w:noProof/>
                 <w:webHidden/>
               </w:rPr>
-              <w:instrText xml:space="preserve"> PAGEREF _Toc531819413 \h </w:instrText>
+              <w:instrText xml:space="preserve"> PAGEREF _Toc531821160 \h </w:instrText>
             </w:r>
             <w:r>
               <w:rPr>
@@ -1386,7 +1457,7 @@
               <w:noProof/>
             </w:rPr>
           </w:pPr>
-          <w:hyperlink w:anchor="_Toc531819414" w:history="1">
+          <w:hyperlink w:anchor="_Toc531821161" w:history="1">
             <w:r>
               <w:rPr>
                 <w:rStyle w:val="Hyperlink"/>
@@ -1413,7 +1484,7 @@
                 <w:noProof/>
                 <w:webHidden/>
               </w:rPr>
-              <w:instrText xml:space="preserve"> PAGEREF _Toc531819414 \h </w:instrText>
+              <w:instrText xml:space="preserve"> PAGEREF _Toc531821161 \h </w:instrText>
             </w:r>
             <w:r>
               <w:rPr>
@@ -1455,7 +1526,7 @@
               <w:noProof/>
             </w:rPr>
           </w:pPr>
-          <w:hyperlink w:anchor="_Toc531819415" w:history="1">
+          <w:hyperlink w:anchor="_Toc531821162" w:history="1">
             <w:r>
               <w:rPr>
                 <w:rStyle w:val="Hyperlink"/>
@@ -1482,7 +1553,7 @@
                 <w:noProof/>
                 <w:webHidden/>
               </w:rPr>
-              <w:instrText xml:space="preserve"> PAGEREF _Toc531819415 \h </w:instrText>
+              <w:instrText xml:space="preserve"> PAGEREF _Toc531821162 \h </w:instrText>
             </w:r>
             <w:r>
               <w:rPr>
@@ -1524,7 +1595,7 @@
               <w:noProof/>
             </w:rPr>
           </w:pPr>
-          <w:hyperlink w:anchor="_Toc531819416" w:history="1">
+          <w:hyperlink w:anchor="_Toc531821163" w:history="1">
             <w:r>
               <w:rPr>
                 <w:rStyle w:val="Hyperlink"/>
@@ -1551,7 +1622,7 @@
                 <w:noProof/>
                 <w:webHidden/>
               </w:rPr>
-              <w:instrText xml:space="preserve"> PAGEREF _Toc531819416 \h </w:instrText>
+              <w:instrText xml:space="preserve"> PAGEREF _Toc531821163 \h </w:instrText>
             </w:r>
             <w:r>
               <w:rPr>
@@ -1593,7 +1664,7 @@
               <w:noProof/>
             </w:rPr>
           </w:pPr>
-          <w:hyperlink w:anchor="_Toc531819417" w:history="1">
+          <w:hyperlink w:anchor="_Toc531821164" w:history="1">
             <w:r>
               <w:rPr>
                 <w:rStyle w:val="Hyperlink"/>
@@ -1620,7 +1691,7 @@
                 <w:noProof/>
                 <w:webHidden/>
               </w:rPr>
-              <w:instrText xml:space="preserve"> PAGEREF _Toc531819417 \h </w:instrText>
+              <w:instrText xml:space="preserve"> PAGEREF _Toc531821164 \h </w:instrText>
             </w:r>
             <w:r>
               <w:rPr>
@@ -1640,7 +1711,7 @@
                 <w:noProof/>
                 <w:webHidden/>
               </w:rPr>
-              <w:t>3</w:t>
+              <w:t>4</w:t>
             </w:r>
             <w:r>
               <w:rPr>
@@ -1662,7 +1733,7 @@
               <w:noProof/>
             </w:rPr>
           </w:pPr>
-          <w:hyperlink w:anchor="_Toc531819418" w:history="1">
+          <w:hyperlink w:anchor="_Toc531821165" w:history="1">
             <w:r>
               <w:rPr>
                 <w:rStyle w:val="Hyperlink"/>
@@ -1689,7 +1760,7 @@
                 <w:noProof/>
                 <w:webHidden/>
               </w:rPr>
-              <w:instrText xml:space="preserve"> PAGEREF _Toc531819418 \h </w:instrText>
+              <w:instrText xml:space="preserve"> PAGEREF _Toc531821165 \h </w:instrText>
             </w:r>
             <w:r>
               <w:rPr>
@@ -1731,7 +1802,7 @@
               <w:noProof/>
             </w:rPr>
           </w:pPr>
-          <w:hyperlink w:anchor="_Toc531819419" w:history="1">
+          <w:hyperlink w:anchor="_Toc531821166" w:history="1">
             <w:r>
               <w:rPr>
                 <w:rStyle w:val="Hyperlink"/>
@@ -1758,7 +1829,7 @@
                 <w:noProof/>
                 <w:webHidden/>
               </w:rPr>
-              <w:instrText xml:space="preserve"> PAGEREF _Toc531819419 \h </w:instrText>
+              <w:instrText xml:space="preserve"> PAGEREF _Toc531821166 \h </w:instrText>
             </w:r>
             <w:r>
               <w:rPr>
@@ -1778,7 +1849,7 @@
                 <w:noProof/>
                 <w:webHidden/>
               </w:rPr>
-              <w:t>4</w:t>
+              <w:t>5</w:t>
             </w:r>
             <w:r>
               <w:rPr>
@@ -1800,7 +1871,7 @@
               <w:noProof/>
             </w:rPr>
           </w:pPr>
-          <w:hyperlink w:anchor="_Toc531819420" w:history="1">
+          <w:hyperlink w:anchor="_Toc531821167" w:history="1">
             <w:r>
               <w:rPr>
                 <w:rStyle w:val="Hyperlink"/>
@@ -1827,7 +1898,7 @@
                 <w:noProof/>
                 <w:webHidden/>
               </w:rPr>
-              <w:instrText xml:space="preserve"> PAGEREF _Toc531819420 \h </w:instrText>
+              <w:instrText xml:space="preserve"> PAGEREF _Toc531821167 \h </w:instrText>
             </w:r>
             <w:r>
               <w:rPr>
@@ -1869,7 +1940,7 @@
               <w:noProof/>
             </w:rPr>
           </w:pPr>
-          <w:hyperlink w:anchor="_Toc531819421" w:history="1">
+          <w:hyperlink w:anchor="_Toc531821168" w:history="1">
             <w:r>
               <w:rPr>
                 <w:rStyle w:val="Hyperlink"/>
@@ -1896,7 +1967,7 @@
                 <w:noProof/>
                 <w:webHidden/>
               </w:rPr>
-              <w:instrText xml:space="preserve"> PAGEREF _Toc531819421 \h </w:instrText>
+              <w:instrText xml:space="preserve"> PAGEREF _Toc531821168 \h </w:instrText>
             </w:r>
             <w:r>
               <w:rPr>
@@ -1938,7 +2009,7 @@
               <w:noProof/>
             </w:rPr>
           </w:pPr>
-          <w:hyperlink w:anchor="_Toc531819422" w:history="1">
+          <w:hyperlink w:anchor="_Toc531821169" w:history="1">
             <w:r>
               <w:rPr>
                 <w:rStyle w:val="Hyperlink"/>
@@ -1965,7 +2036,7 @@
                 <w:noProof/>
                 <w:webHidden/>
               </w:rPr>
-              <w:instrText xml:space="preserve"> PAGEREF _Toc531819422 \h </w:instrText>
+              <w:instrText xml:space="preserve"> PAGEREF _Toc531821169 \h </w:instrText>
             </w:r>
             <w:r>
               <w:rPr>
@@ -1985,7 +2056,7 @@
                 <w:noProof/>
                 <w:webHidden/>
               </w:rPr>
-              <w:t>6</w:t>
+              <w:t>7</w:t>
             </w:r>
             <w:r>
               <w:rPr>
@@ -2007,7 +2078,7 @@
               <w:noProof/>
             </w:rPr>
           </w:pPr>
-          <w:hyperlink w:anchor="_Toc531819423" w:history="1">
+          <w:hyperlink w:anchor="_Toc531821170" w:history="1">
             <w:r>
               <w:rPr>
                 <w:rStyle w:val="Hyperlink"/>
@@ -2034,7 +2105,7 @@
                 <w:noProof/>
                 <w:webHidden/>
               </w:rPr>
-              <w:instrText xml:space="preserve"> PAGEREF _Toc531819423 \h </w:instrText>
+              <w:instrText xml:space="preserve"> PAGEREF _Toc531821170 \h </w:instrText>
             </w:r>
             <w:r>
               <w:rPr>
@@ -2054,7 +2125,7 @@
                 <w:noProof/>
                 <w:webHidden/>
               </w:rPr>
-              <w:t>6</w:t>
+              <w:t>7</w:t>
             </w:r>
             <w:r>
               <w:rPr>
@@ -2076,7 +2147,7 @@
               <w:noProof/>
             </w:rPr>
           </w:pPr>
-          <w:hyperlink w:anchor="_Toc531819424" w:history="1">
+          <w:hyperlink w:anchor="_Toc531821171" w:history="1">
             <w:r>
               <w:rPr>
                 <w:rStyle w:val="Hyperlink"/>
@@ -2103,7 +2174,7 @@
                 <w:noProof/>
                 <w:webHidden/>
               </w:rPr>
-              <w:instrText xml:space="preserve"> PAGEREF _Toc531819424 \h </w:instrText>
+              <w:instrText xml:space="preserve"> PAGEREF _Toc531821171 \h </w:instrText>
             </w:r>
             <w:r>
               <w:rPr>
@@ -2123,7 +2194,7 @@
                 <w:noProof/>
                 <w:webHidden/>
               </w:rPr>
-              <w:t>7</w:t>
+              <w:t>8</w:t>
             </w:r>
             <w:r>
               <w:rPr>
@@ -2326,7 +2397,7 @@
       <w:pPr>
         <w:pStyle w:val="Heading1"/>
       </w:pPr>
-      <w:bookmarkStart w:id="0" w:name="_Toc531819411"/>
+      <w:bookmarkStart w:id="0" w:name="_Toc531821157"/>
       <w:r>
         <w:lastRenderedPageBreak/>
         <w:t>Introduction</w:t>
@@ -2353,11 +2424,49 @@
       <w:pPr>
         <w:pStyle w:val="Heading2"/>
       </w:pPr>
-      <w:bookmarkStart w:id="1" w:name="_Toc531819412"/>
+      <w:bookmarkStart w:id="1" w:name="_Toc531821158"/>
+      <w:r>
+        <w:t>Explanation of program workings</w:t>
+      </w:r>
+      <w:bookmarkEnd w:id="1"/>
+    </w:p>
+    <w:p/>
+    <w:p>
+      <w:r>
+        <w:t>This is a step by step guide to the workings of the program –</w:t>
+      </w:r>
+    </w:p>
+    <w:p>
+      <w:r>
+        <w:t xml:space="preserve">1-Encrypt data with initial key </w:t>
+      </w:r>
+      <w:r>
+        <w:br/>
+        <w:t>2-Start timer</w:t>
+      </w:r>
+      <w:r>
+        <w:br/>
+        <w:t>3-Generate key and encrypt original data (parallelization may occur from here)</w:t>
+      </w:r>
+      <w:r>
+        <w:br/>
+        <w:t>4-Test to see if newly generated encrypted data is equal too the original</w:t>
+      </w:r>
+      <w:r>
+        <w:br/>
+        <w:t>5-If there is a match stop timer and display key used</w:t>
+      </w:r>
+    </w:p>
+    <w:p/>
+    <w:p>
+      <w:pPr>
+        <w:pStyle w:val="Heading2"/>
+      </w:pPr>
+      <w:bookmarkStart w:id="2" w:name="_Toc531821159"/>
       <w:r>
         <w:t>Environment and background</w:t>
       </w:r>
-      <w:bookmarkEnd w:id="1"/>
+      <w:bookmarkEnd w:id="2"/>
       <w:r>
         <w:t xml:space="preserve"> </w:t>
       </w:r>
@@ -2382,11 +2491,11 @@
       <w:pPr>
         <w:pStyle w:val="Heading3"/>
       </w:pPr>
-      <w:bookmarkStart w:id="2" w:name="_Toc531819413"/>
+      <w:bookmarkStart w:id="3" w:name="_Toc531821160"/>
       <w:r>
         <w:t>Hardware</w:t>
       </w:r>
-      <w:bookmarkEnd w:id="2"/>
+      <w:bookmarkEnd w:id="3"/>
       <w:r>
         <w:t xml:space="preserve"> </w:t>
       </w:r>
@@ -2427,11 +2536,11 @@
       <w:pPr>
         <w:pStyle w:val="Heading3"/>
       </w:pPr>
-      <w:bookmarkStart w:id="3" w:name="_Toc531819414"/>
+      <w:bookmarkStart w:id="4" w:name="_Toc531821161"/>
       <w:r>
         <w:t>Software</w:t>
       </w:r>
-      <w:bookmarkEnd w:id="3"/>
+      <w:bookmarkEnd w:id="4"/>
     </w:p>
     <w:p>
       <w:r>
@@ -2470,11 +2579,11 @@
       <w:pPr>
         <w:pStyle w:val="Heading3"/>
       </w:pPr>
-      <w:bookmarkStart w:id="4" w:name="_Toc531819415"/>
+      <w:bookmarkStart w:id="5" w:name="_Toc531821162"/>
       <w:r>
         <w:t>The Cluster</w:t>
       </w:r>
-      <w:bookmarkEnd w:id="4"/>
+      <w:bookmarkEnd w:id="5"/>
     </w:p>
     <w:p>
       <w:r>
@@ -2484,7 +2593,15 @@
         <w:t>t</w:t>
       </w:r>
       <w:r>
-        <w:t xml:space="preserve"> ideally suited to performance testing, luckily we have a solution for this – the cluster. </w:t>
+        <w:t xml:space="preserve"> ideally suited to performance testing, </w:t>
+      </w:r>
+      <w:proofErr w:type="gramStart"/>
+      <w:r>
+        <w:t>luckily</w:t>
+      </w:r>
+      <w:proofErr w:type="gramEnd"/>
+      <w:r>
+        <w:t xml:space="preserve"> we have a solution for this – the cluster. </w:t>
       </w:r>
     </w:p>
     <w:p>
@@ -2495,7 +2612,11 @@
         <w:t>SSH</w:t>
       </w:r>
       <w:r>
-        <w:t xml:space="preserve"> to connect to the cluster computer) we can view hardware information for the system. The system is outfitted with an Intel Xeon E3-1220 </w:t>
+        <w:t xml:space="preserve"> to connect to the cluster computer) we can view hardware information for the system. The system is outfitted with an </w:t>
+      </w:r>
+      <w:r>
+        <w:lastRenderedPageBreak/>
+        <w:t xml:space="preserve">Intel Xeon E3-1220 </w:t>
       </w:r>
       <w:r>
         <w:t>CPU</w:t>
@@ -2529,10 +2650,12 @@
       </w:r>
     </w:p>
     <w:p/>
-    <w:p/>
-    <w:p>
-      <w:r>
-        <w:lastRenderedPageBreak/>
+    <w:p>
+      <w:bookmarkStart w:id="6" w:name="_GoBack"/>
+      <w:bookmarkEnd w:id="6"/>
+    </w:p>
+    <w:p>
+      <w:r>
         <w:t xml:space="preserve">The software used on the cluster is a native version of Ubuntu Linux and as such should provide an even testing environment for all tests. </w:t>
       </w:r>
       <w:r>
@@ -2552,8 +2675,8 @@
           <w:lang w:val="en-GB" w:eastAsia="en-GB"/>
         </w:rPr>
         <w:drawing>
-          <wp:inline distT="0" distB="0" distL="0" distR="0" wp14:anchorId="3F9CB957" wp14:editId="3BF9511A">
-            <wp:extent cx="5943600" cy="1986915"/>
+          <wp:inline distT="0" distB="0" distL="0" distR="0" wp14:anchorId="3F9CB957" wp14:editId="26C016BF">
+            <wp:extent cx="6382389" cy="2133600"/>
             <wp:effectExtent l="0" t="0" r="0" b="0"/>
             <wp:docPr id="4" name="Picture 4"/>
             <wp:cNvGraphicFramePr>
@@ -2581,7 +2704,7 @@
                   <pic:spPr>
                     <a:xfrm>
                       <a:off x="0" y="0"/>
-                      <a:ext cx="5943600" cy="1986915"/>
+                      <a:ext cx="6449153" cy="2155919"/>
                     </a:xfrm>
                     <a:prstGeom prst="rect">
                       <a:avLst/>
@@ -2599,11 +2722,11 @@
       <w:pPr>
         <w:pStyle w:val="Heading1"/>
       </w:pPr>
-      <w:bookmarkStart w:id="5" w:name="_Toc531819416"/>
+      <w:bookmarkStart w:id="7" w:name="_Toc531821163"/>
       <w:r>
         <w:t>Testing methodology</w:t>
       </w:r>
-      <w:bookmarkEnd w:id="5"/>
+      <w:bookmarkEnd w:id="7"/>
       <w:r>
         <w:t xml:space="preserve"> </w:t>
       </w:r>
@@ -2697,22 +2820,27 @@
     </w:p>
     <w:p>
       <w:r>
-        <w:t>Each of these tests will be run 10 times the results added together and divided by 10 to give a final result</w:t>
-      </w:r>
+        <w:lastRenderedPageBreak/>
+        <w:t xml:space="preserve">Each of these tests will be run 10 times the results added together and divided by 10 to give </w:t>
+      </w:r>
+      <w:proofErr w:type="gramStart"/>
+      <w:r>
+        <w:t>a final result</w:t>
+      </w:r>
+      <w:proofErr w:type="gramEnd"/>
       <w:r>
         <w:t xml:space="preserve"> from which conclusions will be drawn. </w:t>
       </w:r>
     </w:p>
-    <w:p/>
     <w:p>
       <w:pPr>
         <w:pStyle w:val="Heading2"/>
       </w:pPr>
-      <w:bookmarkStart w:id="6" w:name="_Toc531819417"/>
+      <w:bookmarkStart w:id="8" w:name="_Toc531821164"/>
       <w:r>
         <w:t>Random number</w:t>
       </w:r>
-      <w:bookmarkEnd w:id="6"/>
+      <w:bookmarkEnd w:id="8"/>
     </w:p>
     <w:p/>
     <w:p>
@@ -2731,7 +2859,6 @@
     </w:p>
     <w:p>
       <w:r>
-        <w:lastRenderedPageBreak/>
         <w:t>The number as chosen by Google was 747065 as seen below –</w:t>
       </w:r>
     </w:p>
@@ -2746,9 +2873,9 @@
           <w:lang w:val="en-GB" w:eastAsia="en-GB"/>
         </w:rPr>
         <w:drawing>
-          <wp:inline distT="0" distB="0" distL="0" distR="0" wp14:anchorId="7CC3EC37" wp14:editId="24B3B4B6">
-            <wp:extent cx="4299585" cy="2299083"/>
-            <wp:effectExtent l="0" t="0" r="5715" b="6350"/>
+          <wp:inline distT="0" distB="0" distL="0" distR="0" wp14:anchorId="7CC3EC37" wp14:editId="56DAF66C">
+            <wp:extent cx="5463540" cy="2921475"/>
+            <wp:effectExtent l="0" t="0" r="3810" b="0"/>
             <wp:docPr id="5" name="Picture 5"/>
             <wp:cNvGraphicFramePr>
               <a:graphicFrameLocks xmlns:a="http://schemas.openxmlformats.org/drawingml/2006/main" noChangeAspect="1"/>
@@ -2775,7 +2902,7 @@
                   <pic:spPr>
                     <a:xfrm>
                       <a:off x="0" y="0"/>
-                      <a:ext cx="4573623" cy="2445617"/>
+                      <a:ext cx="5835556" cy="3120400"/>
                     </a:xfrm>
                     <a:prstGeom prst="rect">
                       <a:avLst/>
@@ -2797,11 +2924,11 @@
       <w:pPr>
         <w:pStyle w:val="Heading1"/>
       </w:pPr>
-      <w:bookmarkStart w:id="7" w:name="_Toc531819418"/>
+      <w:bookmarkStart w:id="9" w:name="_Toc531821165"/>
       <w:r>
         <w:t>Results</w:t>
       </w:r>
-      <w:bookmarkEnd w:id="7"/>
+      <w:bookmarkEnd w:id="9"/>
       <w:r>
         <w:t xml:space="preserve"> </w:t>
       </w:r>
@@ -2816,15 +2943,20 @@
         <w:t>Notes all results are in seconds.</w:t>
       </w:r>
     </w:p>
+    <w:p/>
+    <w:p/>
+    <w:p/>
+    <w:p/>
     <w:p>
       <w:pPr>
         <w:pStyle w:val="Heading2"/>
       </w:pPr>
-      <w:bookmarkStart w:id="8" w:name="_Toc531819419"/>
-      <w:r>
+      <w:bookmarkStart w:id="10" w:name="_Toc531821166"/>
+      <w:r>
+        <w:lastRenderedPageBreak/>
         <w:t>Table</w:t>
       </w:r>
-      <w:bookmarkEnd w:id="8"/>
+      <w:bookmarkEnd w:id="10"/>
     </w:p>
     <w:p/>
     <w:tbl>
@@ -4806,21 +4938,29 @@
         </w:tc>
       </w:tr>
     </w:tbl>
-    <w:p>
-      <w:r>
-        <w:lastRenderedPageBreak/>
-        <w:t>It is worth noting that the variance experienced is likely due to other threads and users running on the same machine as well as the aforementioned frequency changes made by the CPU when not under heavy use.</w:t>
+    <w:p/>
+    <w:p>
+      <w:r>
+        <w:t xml:space="preserve">It is worth noting that the variance experienced is likely due to other threads and users running on the same machine as well as the </w:t>
+      </w:r>
+      <w:proofErr w:type="gramStart"/>
+      <w:r>
+        <w:t>aforementioned frequency</w:t>
+      </w:r>
+      <w:proofErr w:type="gramEnd"/>
+      <w:r>
+        <w:t xml:space="preserve"> changes made by the CPU when not under heavy use.</w:t>
       </w:r>
     </w:p>
     <w:p>
       <w:pPr>
         <w:pStyle w:val="Heading2"/>
       </w:pPr>
-      <w:bookmarkStart w:id="9" w:name="_Toc531819420"/>
+      <w:bookmarkStart w:id="11" w:name="_Toc531821167"/>
       <w:r>
         <w:t>Speedup</w:t>
       </w:r>
-      <w:bookmarkEnd w:id="9"/>
+      <w:bookmarkEnd w:id="11"/>
     </w:p>
     <w:p/>
     <w:p>
@@ -4878,8 +5018,14 @@
       </m:oMathPara>
     </w:p>
     <w:p/>
-    <w:p>
-      <w:r>
+    <w:p/>
+    <w:p/>
+    <w:p/>
+    <w:p/>
+    <w:p/>
+    <w:p>
+      <w:r>
+        <w:lastRenderedPageBreak/>
         <w:t>So,</w:t>
       </w:r>
       <w:r>
@@ -5145,95 +5291,101 @@
     </w:p>
     <w:p>
       <w:pPr>
-        <w:pStyle w:val="Heading2"/>
+        <w:rPr>
+          <w:rFonts w:eastAsiaTheme="minorEastAsia"/>
+        </w:rPr>
       </w:pPr>
-      <w:bookmarkStart w:id="10" w:name="_Toc531819421"/>
-      <w:r>
-        <w:lastRenderedPageBreak/>
-        <w:t>Algorithm cost</w:t>
-      </w:r>
-      <w:bookmarkEnd w:id="10"/>
-      <w:r>
-        <w:t xml:space="preserve"> </w:t>
-      </w:r>
-    </w:p>
-    <w:p/>
-    <w:p>
-      <w:r>
-        <w:t>We can figure out the Algorithm cost using –</w:t>
-      </w:r>
-    </w:p>
-    <w:p>
-      <w:r>
-        <w:t xml:space="preserve">Cost = Parallel running time x #processors </w:t>
-      </w:r>
-    </w:p>
-    <w:p>
-      <w:r>
-        <w:t>In our case this gives us -</w:t>
-      </w:r>
-      <w:r>
-        <w:tab/>
-      </w:r>
-    </w:p>
-    <w:p>
-      <w:r>
-        <w:t>0.15688 = 0.07844 x 2</w:t>
-      </w:r>
-      <w:r>
-        <w:tab/>
-      </w:r>
-      <w:r>
-        <w:tab/>
-        <w:t xml:space="preserve">for OpenMP with two threads </w:t>
-      </w:r>
-    </w:p>
-    <w:p>
-      <w:r>
-        <w:t xml:space="preserve">0.30265 = 0.06053 x 5 </w:t>
-      </w:r>
-      <w:r>
-        <w:tab/>
-      </w:r>
-      <w:r>
-        <w:tab/>
-        <w:t xml:space="preserve">for OpenMP with five threads </w:t>
-      </w:r>
-    </w:p>
-    <w:p>
-      <w:r>
-        <w:t>0.18042 = 0.09021 x 2</w:t>
-      </w:r>
-      <w:r>
-        <w:tab/>
-      </w:r>
-      <w:r>
-        <w:tab/>
-        <w:t xml:space="preserve">for MPI with two threads </w:t>
-      </w:r>
-    </w:p>
-    <w:p>
-      <w:r>
-        <w:t xml:space="preserve">0.31478 = 0.062956 x5 </w:t>
-      </w:r>
-      <w:r>
-        <w:tab/>
-      </w:r>
-      <w:r>
-        <w:tab/>
-        <w:t xml:space="preserve">for MPI with five threads </w:t>
-      </w:r>
-    </w:p>
-    <w:p/>
+    </w:p>
     <w:p>
       <w:pPr>
         <w:pStyle w:val="Heading2"/>
       </w:pPr>
-      <w:bookmarkStart w:id="11" w:name="_Toc531819422"/>
-      <w:r>
+      <w:bookmarkStart w:id="12" w:name="_Toc531821168"/>
+      <w:r>
+        <w:t>Algorithm cost</w:t>
+      </w:r>
+      <w:bookmarkEnd w:id="12"/>
+      <w:r>
+        <w:t xml:space="preserve"> </w:t>
+      </w:r>
+    </w:p>
+    <w:p/>
+    <w:p>
+      <w:r>
+        <w:t>We can figure out the Algorithm cost using –</w:t>
+      </w:r>
+    </w:p>
+    <w:p>
+      <w:r>
+        <w:t xml:space="preserve">Cost = Parallel running time x #processors </w:t>
+      </w:r>
+    </w:p>
+    <w:p>
+      <w:r>
+        <w:t>In our case this gives us -</w:t>
+      </w:r>
+      <w:r>
+        <w:tab/>
+      </w:r>
+    </w:p>
+    <w:p>
+      <w:r>
+        <w:t>0.15688 = 0.07844 x 2</w:t>
+      </w:r>
+      <w:r>
+        <w:tab/>
+      </w:r>
+      <w:r>
+        <w:tab/>
+        <w:t xml:space="preserve">for OpenMP with two threads </w:t>
+      </w:r>
+    </w:p>
+    <w:p>
+      <w:r>
+        <w:t xml:space="preserve">0.30265 = 0.06053 x 5 </w:t>
+      </w:r>
+      <w:r>
+        <w:tab/>
+      </w:r>
+      <w:r>
+        <w:tab/>
+        <w:t xml:space="preserve">for OpenMP with five threads </w:t>
+      </w:r>
+    </w:p>
+    <w:p>
+      <w:r>
+        <w:t>0.18042 = 0.09021 x 2</w:t>
+      </w:r>
+      <w:r>
+        <w:tab/>
+      </w:r>
+      <w:r>
+        <w:tab/>
+        <w:t xml:space="preserve">for MPI with two threads </w:t>
+      </w:r>
+    </w:p>
+    <w:p>
+      <w:r>
+        <w:t xml:space="preserve">0.31478 = 0.062956 x5 </w:t>
+      </w:r>
+      <w:r>
+        <w:tab/>
+      </w:r>
+      <w:r>
+        <w:tab/>
+        <w:t xml:space="preserve">for MPI with five threads </w:t>
+      </w:r>
+    </w:p>
+    <w:p>
+      <w:pPr>
+        <w:pStyle w:val="Heading2"/>
+      </w:pPr>
+      <w:bookmarkStart w:id="13" w:name="_Toc531821169"/>
+      <w:r>
+        <w:lastRenderedPageBreak/>
         <w:t>Efficiency</w:t>
       </w:r>
-      <w:bookmarkEnd w:id="11"/>
+      <w:bookmarkEnd w:id="13"/>
     </w:p>
     <w:p/>
     <w:p>
@@ -5288,26 +5440,19 @@
         <w:t>0.165406 / 0.32065 = 0.54652</w:t>
       </w:r>
     </w:p>
-    <w:p/>
-    <w:p/>
-    <w:p/>
-    <w:p/>
-    <w:p/>
-    <w:p/>
     <w:p/>
     <w:p>
       <w:pPr>
         <w:pStyle w:val="Heading1"/>
       </w:pPr>
-      <w:bookmarkStart w:id="12" w:name="_Toc531819423"/>
-      <w:r>
-        <w:lastRenderedPageBreak/>
+      <w:bookmarkStart w:id="14" w:name="_Toc531821170"/>
+      <w:r>
         <w:t xml:space="preserve">Analysis </w:t>
       </w:r>
       <w:r>
         <w:t>/ Conclusion</w:t>
       </w:r>
-      <w:bookmarkEnd w:id="12"/>
+      <w:bookmarkEnd w:id="14"/>
       <w:r>
         <w:t xml:space="preserve"> </w:t>
       </w:r>
@@ -5402,7 +5547,15 @@
         <w:t xml:space="preserve"> </w:t>
       </w:r>
       <w:r>
-        <w:t xml:space="preserve">These results can be seen in both the ‘cost’ and ‘efficiency’ calculations performed earlier, the additional thread counts is not linearly proportional to the time taken to complete the workload. With the obvious exception of the single super-linear result going from a single to a dual core in OpenMP, this likely highlights a flaw in the algorithm or a fluctuation in performance due to other users or background tasks. </w:t>
+        <w:t xml:space="preserve">These results can be seen in both the ‘cost’ and ‘efficiency’ calculations performed earlier, the additional thread counts </w:t>
+      </w:r>
+      <w:proofErr w:type="gramStart"/>
+      <w:r>
+        <w:t>is</w:t>
+      </w:r>
+      <w:proofErr w:type="gramEnd"/>
+      <w:r>
+        <w:t xml:space="preserve"> not linearly proportional to the time taken to complete the workload. With the obvious exception of the single super-linear result going from a single to a dual core in OpenMP, this likely highlights a flaw in the algorithm or a fluctuation in performance due to other users or background tasks. </w:t>
       </w:r>
     </w:p>
     <w:p/>
@@ -5421,65 +5574,7 @@
         <w:ind w:firstLine="720"/>
       </w:pPr>
     </w:p>
-    <w:p>
-      <w:pPr>
-        <w:ind w:firstLine="720"/>
-      </w:pPr>
-    </w:p>
-    <w:p>
-      <w:pPr>
-        <w:ind w:firstLine="720"/>
-      </w:pPr>
-    </w:p>
-    <w:p>
-      <w:pPr>
-        <w:ind w:firstLine="720"/>
-      </w:pPr>
-    </w:p>
-    <w:p>
-      <w:pPr>
-        <w:ind w:firstLine="720"/>
-      </w:pPr>
-    </w:p>
-    <w:p>
-      <w:pPr>
-        <w:ind w:firstLine="720"/>
-      </w:pPr>
-    </w:p>
-    <w:p>
-      <w:pPr>
-        <w:ind w:firstLine="720"/>
-      </w:pPr>
-    </w:p>
-    <w:p>
-      <w:pPr>
-        <w:ind w:firstLine="720"/>
-      </w:pPr>
-    </w:p>
-    <w:p>
-      <w:pPr>
-        <w:ind w:firstLine="720"/>
-      </w:pPr>
-    </w:p>
-    <w:p>
-      <w:pPr>
-        <w:ind w:firstLine="720"/>
-      </w:pPr>
-    </w:p>
-    <w:p>
-      <w:pPr>
-        <w:ind w:firstLine="720"/>
-      </w:pPr>
-    </w:p>
-    <w:p>
-      <w:pPr>
-        <w:ind w:firstLine="720"/>
-      </w:pPr>
-    </w:p>
-    <w:p>
-      <w:bookmarkStart w:id="13" w:name="_GoBack"/>
-      <w:bookmarkEnd w:id="13"/>
-    </w:p>
+    <w:p/>
     <w:p>
       <w:pPr>
         <w:pStyle w:val="Heading1"/>
@@ -5504,11 +5599,11 @@
         </w:rPr>
         <w:fldChar w:fldCharType="separate"/>
       </w:r>
-      <w:bookmarkStart w:id="14" w:name="_Toc531819424"/>
+      <w:bookmarkStart w:id="15" w:name="_Toc531821171"/>
       <w:r>
         <w:t>References:</w:t>
       </w:r>
-      <w:bookmarkEnd w:id="14"/>
+      <w:bookmarkEnd w:id="15"/>
       <w:r>
         <w:t xml:space="preserve"> </w:t>
       </w:r>
@@ -6753,7 +6848,7 @@
 </file>
 
 <file path=customXml/itemProps1.xml><?xml version="1.0" encoding="utf-8"?>
-<ds:datastoreItem xmlns:ds="http://schemas.openxmlformats.org/officeDocument/2006/customXml" ds:itemID="{CEA05EA5-22C3-4766-9931-41B019570923}">
+<ds:datastoreItem xmlns:ds="http://schemas.openxmlformats.org/officeDocument/2006/customXml" ds:itemID="{5EA5933D-6037-473A-AD6E-8262F236AB70}">
   <ds:schemaRefs>
     <ds:schemaRef ds:uri="http://schemas.openxmlformats.org/officeDocument/2006/bibliography"/>
   </ds:schemaRefs>

</xml_diff>